<commit_message>
added lab10 and lab11
</commit_message>
<xml_diff>
--- a/labs_db/lab10/lab10.docx
+++ b/labs_db/lab10/lab10.docx
@@ -79,7 +79,7 @@
           <w:lang w:val="ru-RU" w:eastAsia="ru-RU"/>
         </w:rPr>
         <w:drawing>
-          <wp:inline distT="0" distB="0" distL="0" distR="0" wp14:anchorId="0714603E" wp14:editId="33BCD8D5">
+          <wp:inline distT="0" distB="0" distL="0" distR="0" wp14:anchorId="5655F296" wp14:editId="3A484347">
             <wp:extent cx="2667000" cy="2529840"/>
             <wp:effectExtent l="0" t="0" r="0" b="3810"/>
             <wp:docPr id="10" name="Picture 10"/>
@@ -286,9 +286,11 @@
           <w:rFonts w:eastAsia="Times New Roman" w:cs="Times New Roman"/>
           <w:sz w:val="32"/>
           <w:szCs w:val="32"/>
-          <w:lang w:val="ru-RU" w:eastAsia="uk-UA"/>
-        </w:rPr>
-      </w:pPr>
+          <w:lang w:val="en-US" w:eastAsia="uk-UA"/>
+        </w:rPr>
+      </w:pPr>
+      <w:bookmarkStart w:id="0" w:name="_GoBack"/>
+      <w:bookmarkEnd w:id="0"/>
     </w:p>
     <w:p>
       <w:pPr>
@@ -497,61 +499,269 @@
     <w:p>
       <w:pPr>
         <w:rPr>
+          <w:sz w:val="32"/>
+          <w:szCs w:val="32"/>
+        </w:rPr>
+      </w:pPr>
+      <w:r>
+        <w:rPr>
+          <w:sz w:val="32"/>
+          <w:szCs w:val="32"/>
+        </w:rPr>
+        <w:lastRenderedPageBreak/>
+        <w:t>Мета роботи</w:t>
+      </w:r>
+      <w:r>
+        <w:rPr>
+          <w:sz w:val="32"/>
+          <w:szCs w:val="32"/>
+          <w:lang w:val="en-US"/>
+        </w:rPr>
+        <w:t>:</w:t>
+      </w:r>
+      <w:r>
+        <w:rPr>
+          <w:sz w:val="32"/>
+          <w:szCs w:val="32"/>
+        </w:rPr>
+        <w:t xml:space="preserve"> Навчитися розробляти та виконувати збережені процедури та функції у MySQL.</w:t>
+      </w:r>
+    </w:p>
+    <w:p>
+      <w:pPr>
+        <w:jc w:val="center"/>
+        <w:rPr>
+          <w:b/>
+          <w:bCs/>
+          <w:sz w:val="32"/>
+          <w:szCs w:val="32"/>
+        </w:rPr>
+      </w:pPr>
+      <w:r>
+        <w:rPr>
+          <w:b/>
+          <w:bCs/>
+          <w:sz w:val="32"/>
+          <w:szCs w:val="32"/>
+        </w:rPr>
+        <w:t>теоретичні відомості</w:t>
+      </w:r>
+    </w:p>
+    <w:p>
+      <w:pPr>
+        <w:rPr>
+          <w:rFonts w:ascii="Times New Roman" w:hAnsi="Times New Roman" w:cs="Times New Roman"/>
           <w:sz w:val="28"/>
           <w:szCs w:val="28"/>
         </w:rPr>
       </w:pPr>
       <w:r>
         <w:rPr>
+          <w:rFonts w:ascii="Times New Roman" w:hAnsi="Times New Roman" w:cs="Times New Roman"/>
           <w:sz w:val="28"/>
           <w:szCs w:val="28"/>
         </w:rPr>
+        <w:t xml:space="preserve">Більшість СУБД підтримують використання збережених послідовностей команд для виконання часто повторюваних, однотипних дій над даними. Такі збережені процедури дозволяють спростити оброблення даних, а також підвищити безпеку при роботі з базою даних, оскільки в цьому випадку прикладні програми не потребують прямого доступу до таблиць, а отримують потрібну інформацію через процедури. СУБД MySQL підтримує збережені процедури і збережені функції. Аналогічно до вбудованих функцій (типу COUNT), збережену функцію викликають з деякого виразу і вона повертає цьому виразу обчислене значення. Збережену процедуру викликають за допомогою команди CALL. Процедура повертає значення через вихідні параметри, або генерує набір даних, який передається у прикладну програму. </w:t>
+      </w:r>
+    </w:p>
+    <w:p>
+      <w:pPr>
+        <w:rPr>
+          <w:sz w:val="32"/>
+          <w:szCs w:val="32"/>
+        </w:rPr>
+      </w:pPr>
+      <w:r>
+        <w:rPr>
+          <w:sz w:val="32"/>
+          <w:szCs w:val="32"/>
+        </w:rPr>
+        <w:t>Синтаксис команд для створення збережених процедур описано нижче.</w:t>
+      </w:r>
+    </w:p>
+    <w:p>
+      <w:pPr>
+        <w:rPr>
+          <w:sz w:val="32"/>
+          <w:szCs w:val="32"/>
+        </w:rPr>
+      </w:pPr>
+      <w:r>
+        <w:rPr>
+          <w:sz w:val="32"/>
+          <w:szCs w:val="32"/>
+        </w:rPr>
+        <w:t xml:space="preserve">CREATE [DEFINER = { користувач | CURRENT_USER }] FUNCTION назва_функції ([параметри_функції ...]) </w:t>
+      </w:r>
+    </w:p>
+    <w:p>
+      <w:pPr>
+        <w:rPr>
+          <w:sz w:val="32"/>
+          <w:szCs w:val="32"/>
+        </w:rPr>
+      </w:pPr>
+      <w:r>
+        <w:rPr>
+          <w:sz w:val="32"/>
+          <w:szCs w:val="32"/>
+        </w:rPr>
+        <w:t xml:space="preserve">RETURNS тип [характеристика ...] </w:t>
+      </w:r>
+    </w:p>
+    <w:p>
+      <w:pPr>
+        <w:rPr>
+          <w:sz w:val="32"/>
+          <w:szCs w:val="32"/>
+        </w:rPr>
+      </w:pPr>
+      <w:r>
+        <w:rPr>
+          <w:sz w:val="32"/>
+          <w:szCs w:val="32"/>
+        </w:rPr>
+        <w:t xml:space="preserve">тіло_функції CREATE [DEFINER = { користувач | CURRENT_USER }] </w:t>
+      </w:r>
+    </w:p>
+    <w:p>
+      <w:pPr>
+        <w:rPr>
+          <w:sz w:val="32"/>
+          <w:szCs w:val="32"/>
+        </w:rPr>
+      </w:pPr>
+      <w:r>
+        <w:rPr>
+          <w:sz w:val="32"/>
+          <w:szCs w:val="32"/>
+        </w:rPr>
+        <w:t xml:space="preserve">PROCEDURE назва_процедури ([параметри_процедури ...]) </w:t>
+      </w:r>
+    </w:p>
+    <w:p>
+      <w:pPr>
+        <w:rPr>
+          <w:sz w:val="32"/>
+          <w:szCs w:val="32"/>
+        </w:rPr>
+      </w:pPr>
+      <w:r>
+        <w:rPr>
+          <w:sz w:val="32"/>
+          <w:szCs w:val="32"/>
+        </w:rPr>
+        <w:t>[характеристика ...]</w:t>
+      </w:r>
+    </w:p>
+    <w:p>
+      <w:pPr>
+        <w:rPr>
+          <w:sz w:val="32"/>
+          <w:szCs w:val="32"/>
+        </w:rPr>
+      </w:pPr>
+      <w:r>
+        <w:rPr>
+          <w:sz w:val="32"/>
+          <w:szCs w:val="32"/>
+        </w:rPr>
+        <w:t xml:space="preserve"> тіло_процедури Аргументи: DEFINER Задає автора процедури чи функції. За замовчуванням – це CURRENT_USER. </w:t>
+      </w:r>
+    </w:p>
+    <w:p>
+      <w:pPr>
+        <w:rPr>
+          <w:sz w:val="32"/>
+          <w:szCs w:val="32"/>
+        </w:rPr>
+      </w:pPr>
+      <w:r>
+        <w:rPr>
+          <w:sz w:val="32"/>
+          <w:szCs w:val="32"/>
+        </w:rPr>
+        <w:t xml:space="preserve">RETURNS Вказує тип значення, яке повертає функція. тіло_функції, тіло_процедури Послідовність директив SQL. </w:t>
+      </w:r>
+    </w:p>
+    <w:p>
+      <w:pPr>
+        <w:rPr>
+          <w:sz w:val="32"/>
+          <w:szCs w:val="32"/>
+        </w:rPr>
+      </w:pPr>
+      <w:r>
+        <w:rPr>
+          <w:sz w:val="32"/>
+          <w:szCs w:val="32"/>
+        </w:rPr>
+        <w:t xml:space="preserve">В тілі процедур і функцій можна оголошувати локальні змінні, використовувати директиви BEGIN ... END, CASE, цикли тощо. В тілі процедур також можна виконувати транзакії. </w:t>
+      </w:r>
+    </w:p>
+    <w:p>
+      <w:pPr>
+        <w:rPr>
+          <w:sz w:val="32"/>
+          <w:szCs w:val="32"/>
+        </w:rPr>
+      </w:pPr>
+      <w:r>
+        <w:rPr>
+          <w:sz w:val="32"/>
+          <w:szCs w:val="32"/>
+        </w:rPr>
         <w:lastRenderedPageBreak/>
-        <w:t>Мета роботи</w:t>
-      </w:r>
-      <w:r>
-        <w:rPr>
-          <w:sz w:val="28"/>
-          <w:szCs w:val="28"/>
-          <w:lang w:val="en-US"/>
-        </w:rPr>
-        <w:t>:</w:t>
-      </w:r>
-      <w:r>
-        <w:rPr>
-          <w:sz w:val="28"/>
-          <w:szCs w:val="28"/>
-        </w:rPr>
-        <w:t xml:space="preserve"> Навчитися розробляти та виконувати збережені процедури та функції у MySQL.</w:t>
-      </w:r>
-    </w:p>
-    <w:p>
-      <w:pPr>
-        <w:rPr>
-          <w:sz w:val="28"/>
-          <w:szCs w:val="28"/>
-          <w:lang w:val="en-US"/>
-        </w:rPr>
-      </w:pPr>
-      <w:r>
-        <w:rPr>
-          <w:sz w:val="28"/>
-          <w:szCs w:val="28"/>
+        <w:t>Тіло функції обов’язково повинно містити команду RETURN і повертати значення.</w:t>
+      </w:r>
+    </w:p>
+    <w:p>
+      <w:pPr>
+        <w:jc w:val="center"/>
+        <w:rPr>
+          <w:b/>
+          <w:bCs/>
+          <w:sz w:val="32"/>
+          <w:szCs w:val="32"/>
+        </w:rPr>
+      </w:pPr>
+      <w:r>
+        <w:rPr>
+          <w:b/>
+          <w:bCs/>
+          <w:sz w:val="32"/>
+          <w:szCs w:val="32"/>
+        </w:rPr>
+        <w:t>Хід роботи</w:t>
+      </w:r>
+    </w:p>
+    <w:p>
+      <w:pPr>
+        <w:rPr>
+          <w:sz w:val="32"/>
+          <w:szCs w:val="32"/>
+          <w:lang w:val="en-US"/>
+        </w:rPr>
+      </w:pPr>
+      <w:r>
+        <w:rPr>
+          <w:sz w:val="32"/>
+          <w:szCs w:val="32"/>
           <w:lang w:val="en-US"/>
         </w:rPr>
         <w:t>1.</w:t>
       </w:r>
       <w:r>
         <w:rPr>
-          <w:sz w:val="28"/>
-          <w:szCs w:val="28"/>
+          <w:sz w:val="32"/>
+          <w:szCs w:val="32"/>
         </w:rPr>
         <w:t xml:space="preserve">Для початку створив функцію кодування паролю, для цього виконав такі скрипти у </w:t>
       </w:r>
       <w:r>
         <w:rPr>
-          <w:sz w:val="28"/>
-          <w:szCs w:val="28"/>
+          <w:sz w:val="32"/>
+          <w:szCs w:val="32"/>
           <w:lang w:val="en-US"/>
         </w:rPr>
         <w:t>MySQL.</w:t>
@@ -560,19 +770,20 @@
     <w:p>
       <w:pPr>
         <w:rPr>
-          <w:sz w:val="28"/>
-          <w:szCs w:val="28"/>
-          <w:lang w:val="en-US"/>
-        </w:rPr>
-      </w:pPr>
-      <w:r>
-        <w:rPr>
-          <w:sz w:val="28"/>
-          <w:szCs w:val="28"/>
+          <w:sz w:val="32"/>
+          <w:szCs w:val="32"/>
+          <w:lang w:val="en-US"/>
+        </w:rPr>
+      </w:pPr>
+      <w:r>
+        <w:rPr>
+          <w:noProof/>
+          <w:sz w:val="32"/>
+          <w:szCs w:val="32"/>
           <w:lang w:val="en-US"/>
         </w:rPr>
         <w:drawing>
-          <wp:inline distT="0" distB="0" distL="0" distR="0" wp14:anchorId="3FFD699C" wp14:editId="2E940D64">
+          <wp:inline distT="0" distB="0" distL="0" distR="0" wp14:anchorId="0149CC05" wp14:editId="07248B66">
             <wp:extent cx="3703641" cy="701101"/>
             <wp:effectExtent l="0" t="0" r="0" b="3810"/>
             <wp:docPr id="1" name="Picture 1"/>
@@ -611,14 +822,14 @@
     <w:p>
       <w:pPr>
         <w:rPr>
-          <w:sz w:val="28"/>
-          <w:szCs w:val="28"/>
-        </w:rPr>
-      </w:pPr>
-      <w:r>
-        <w:rPr>
-          <w:sz w:val="28"/>
-          <w:szCs w:val="28"/>
+          <w:sz w:val="32"/>
+          <w:szCs w:val="32"/>
+        </w:rPr>
+      </w:pPr>
+      <w:r>
+        <w:rPr>
+          <w:sz w:val="32"/>
+          <w:szCs w:val="32"/>
         </w:rPr>
         <w:t>Проте, отримав помилку</w:t>
       </w:r>
@@ -626,17 +837,18 @@
     <w:p>
       <w:pPr>
         <w:rPr>
-          <w:sz w:val="28"/>
-          <w:szCs w:val="28"/>
-        </w:rPr>
-      </w:pPr>
-      <w:r>
-        <w:rPr>
-          <w:sz w:val="28"/>
-          <w:szCs w:val="28"/>
+          <w:sz w:val="32"/>
+          <w:szCs w:val="32"/>
+        </w:rPr>
+      </w:pPr>
+      <w:r>
+        <w:rPr>
+          <w:noProof/>
+          <w:sz w:val="32"/>
+          <w:szCs w:val="32"/>
         </w:rPr>
         <w:drawing>
-          <wp:inline distT="0" distB="0" distL="0" distR="0" wp14:anchorId="15658E93" wp14:editId="364227BD">
+          <wp:inline distT="0" distB="0" distL="0" distR="0" wp14:anchorId="200488A5" wp14:editId="68FAF6F2">
             <wp:extent cx="6256020" cy="124067"/>
             <wp:effectExtent l="0" t="0" r="0" b="9525"/>
             <wp:docPr id="2" name="Picture 2"/>
@@ -675,14 +887,14 @@
     <w:p>
       <w:pPr>
         <w:rPr>
-          <w:sz w:val="28"/>
-          <w:szCs w:val="28"/>
-        </w:rPr>
-      </w:pPr>
-      <w:r>
-        <w:rPr>
-          <w:sz w:val="28"/>
-          <w:szCs w:val="28"/>
+          <w:sz w:val="32"/>
+          <w:szCs w:val="32"/>
+        </w:rPr>
+      </w:pPr>
+      <w:r>
+        <w:rPr>
+          <w:sz w:val="32"/>
+          <w:szCs w:val="32"/>
         </w:rPr>
         <w:t>Для її виправлення виконав скрипт для запевнення створення функції</w:t>
       </w:r>
@@ -690,17 +902,18 @@
     <w:p>
       <w:pPr>
         <w:rPr>
-          <w:sz w:val="28"/>
-          <w:szCs w:val="28"/>
-        </w:rPr>
-      </w:pPr>
-      <w:r>
-        <w:rPr>
-          <w:sz w:val="28"/>
-          <w:szCs w:val="28"/>
+          <w:sz w:val="32"/>
+          <w:szCs w:val="32"/>
+        </w:rPr>
+      </w:pPr>
+      <w:r>
+        <w:rPr>
+          <w:noProof/>
+          <w:sz w:val="32"/>
+          <w:szCs w:val="32"/>
         </w:rPr>
         <w:drawing>
-          <wp:inline distT="0" distB="0" distL="0" distR="0" wp14:anchorId="6C53488B" wp14:editId="1AC354BA">
+          <wp:inline distT="0" distB="0" distL="0" distR="0" wp14:anchorId="7EE091AB" wp14:editId="084136EC">
             <wp:extent cx="3711262" cy="243861"/>
             <wp:effectExtent l="0" t="0" r="3810" b="3810"/>
             <wp:docPr id="3" name="Picture 3"/>
@@ -739,14 +952,14 @@
     <w:p>
       <w:pPr>
         <w:rPr>
-          <w:sz w:val="28"/>
-          <w:szCs w:val="28"/>
-        </w:rPr>
-      </w:pPr>
-      <w:r>
-        <w:rPr>
-          <w:sz w:val="28"/>
-          <w:szCs w:val="28"/>
+          <w:sz w:val="32"/>
+          <w:szCs w:val="32"/>
+        </w:rPr>
+      </w:pPr>
+      <w:r>
+        <w:rPr>
+          <w:sz w:val="32"/>
+          <w:szCs w:val="32"/>
         </w:rPr>
         <w:t>Після цього виконав попередній скрипт, та функція була створена.</w:t>
       </w:r>
@@ -754,14 +967,14 @@
     <w:p>
       <w:pPr>
         <w:rPr>
-          <w:sz w:val="28"/>
-          <w:szCs w:val="28"/>
-        </w:rPr>
-      </w:pPr>
-      <w:r>
-        <w:rPr>
-          <w:sz w:val="28"/>
-          <w:szCs w:val="28"/>
+          <w:sz w:val="32"/>
+          <w:szCs w:val="32"/>
+        </w:rPr>
+      </w:pPr>
+      <w:r>
+        <w:rPr>
+          <w:sz w:val="32"/>
+          <w:szCs w:val="32"/>
         </w:rPr>
         <w:t>Також апробував скрипт на створення функції декодування</w:t>
       </w:r>
@@ -769,19 +982,20 @@
     <w:p>
       <w:pPr>
         <w:rPr>
-          <w:sz w:val="28"/>
-          <w:szCs w:val="28"/>
-          <w:lang w:val="en-US"/>
-        </w:rPr>
-      </w:pPr>
-      <w:r>
-        <w:rPr>
-          <w:sz w:val="28"/>
-          <w:szCs w:val="28"/>
+          <w:sz w:val="32"/>
+          <w:szCs w:val="32"/>
+          <w:lang w:val="en-US"/>
+        </w:rPr>
+      </w:pPr>
+      <w:r>
+        <w:rPr>
+          <w:noProof/>
+          <w:sz w:val="32"/>
+          <w:szCs w:val="32"/>
           <w:lang w:val="en-US"/>
         </w:rPr>
         <w:drawing>
-          <wp:inline distT="0" distB="0" distL="0" distR="0" wp14:anchorId="66116803" wp14:editId="4D4CB3F9">
+          <wp:inline distT="0" distB="0" distL="0" distR="0" wp14:anchorId="48E4C17E" wp14:editId="0ADFDCBD">
             <wp:extent cx="4168501" cy="883997"/>
             <wp:effectExtent l="0" t="0" r="3810" b="0"/>
             <wp:docPr id="4" name="Picture 4"/>
@@ -820,29 +1034,29 @@
     <w:p>
       <w:pPr>
         <w:rPr>
-          <w:sz w:val="28"/>
-          <w:szCs w:val="28"/>
-        </w:rPr>
-      </w:pPr>
-      <w:r>
-        <w:rPr>
-          <w:sz w:val="28"/>
-          <w:szCs w:val="28"/>
+          <w:sz w:val="32"/>
+          <w:szCs w:val="32"/>
+        </w:rPr>
+      </w:pPr>
+      <w:r>
+        <w:rPr>
+          <w:sz w:val="32"/>
+          <w:szCs w:val="32"/>
         </w:rPr>
         <w:t>Оновивши Бази, функції з</w:t>
       </w:r>
       <w:r>
         <w:rPr>
-          <w:sz w:val="28"/>
-          <w:szCs w:val="28"/>
+          <w:sz w:val="32"/>
+          <w:szCs w:val="32"/>
           <w:lang w:val="en-US"/>
         </w:rPr>
         <w:t>’</w:t>
       </w:r>
       <w:r>
         <w:rPr>
-          <w:sz w:val="28"/>
-          <w:szCs w:val="28"/>
+          <w:sz w:val="32"/>
+          <w:szCs w:val="32"/>
         </w:rPr>
         <w:t>явились у структурі.</w:t>
       </w:r>
@@ -850,17 +1064,18 @@
     <w:p>
       <w:pPr>
         <w:rPr>
-          <w:sz w:val="28"/>
-          <w:szCs w:val="28"/>
-        </w:rPr>
-      </w:pPr>
-      <w:r>
-        <w:rPr>
-          <w:sz w:val="28"/>
-          <w:szCs w:val="28"/>
+          <w:sz w:val="32"/>
+          <w:szCs w:val="32"/>
+        </w:rPr>
+      </w:pPr>
+      <w:r>
+        <w:rPr>
+          <w:noProof/>
+          <w:sz w:val="32"/>
+          <w:szCs w:val="32"/>
         </w:rPr>
         <w:drawing>
-          <wp:inline distT="0" distB="0" distL="0" distR="0" wp14:anchorId="64342AEC" wp14:editId="3F7D36C5">
+          <wp:inline distT="0" distB="0" distL="0" distR="0" wp14:anchorId="4923E998" wp14:editId="01C54922">
             <wp:extent cx="2202371" cy="457240"/>
             <wp:effectExtent l="0" t="0" r="7620" b="0"/>
             <wp:docPr id="5" name="Picture 5"/>
@@ -899,37 +1114,37 @@
     <w:p>
       <w:pPr>
         <w:rPr>
-          <w:sz w:val="28"/>
-          <w:szCs w:val="28"/>
-        </w:rPr>
-      </w:pPr>
-    </w:p>
-    <w:p>
-      <w:pPr>
-        <w:rPr>
-          <w:sz w:val="28"/>
-          <w:szCs w:val="28"/>
-        </w:rPr>
-      </w:pPr>
-      <w:r>
-        <w:rPr>
-          <w:sz w:val="28"/>
-          <w:szCs w:val="28"/>
+          <w:sz w:val="32"/>
+          <w:szCs w:val="32"/>
+        </w:rPr>
+      </w:pPr>
+    </w:p>
+    <w:p>
+      <w:pPr>
+        <w:rPr>
+          <w:sz w:val="32"/>
+          <w:szCs w:val="32"/>
+        </w:rPr>
+      </w:pPr>
+      <w:r>
+        <w:rPr>
+          <w:sz w:val="32"/>
+          <w:szCs w:val="32"/>
           <w:lang w:val="en-US"/>
         </w:rPr>
         <w:t>2.</w:t>
       </w:r>
       <w:r>
         <w:rPr>
-          <w:sz w:val="28"/>
-          <w:szCs w:val="28"/>
+          <w:sz w:val="32"/>
+          <w:szCs w:val="32"/>
         </w:rPr>
         <w:t xml:space="preserve">Створю процедуру яка буде рахувати </w:t>
       </w:r>
       <w:r>
         <w:rPr>
-          <w:sz w:val="28"/>
-          <w:szCs w:val="28"/>
+          <w:sz w:val="32"/>
+          <w:szCs w:val="32"/>
         </w:rPr>
         <w:t>всі коментарі зроблені певним юзером у певний період часу.</w:t>
       </w:r>
@@ -937,20 +1152,21 @@
     <w:p>
       <w:pPr>
         <w:rPr>
-          <w:sz w:val="28"/>
-          <w:szCs w:val="28"/>
-          <w:lang w:val="en-US"/>
-        </w:rPr>
-      </w:pPr>
-      <w:r>
-        <w:rPr>
-          <w:sz w:val="28"/>
-          <w:szCs w:val="28"/>
+          <w:sz w:val="32"/>
+          <w:szCs w:val="32"/>
+          <w:lang w:val="en-US"/>
+        </w:rPr>
+      </w:pPr>
+      <w:r>
+        <w:rPr>
+          <w:noProof/>
+          <w:sz w:val="32"/>
+          <w:szCs w:val="32"/>
           <w:lang w:val="en-US"/>
         </w:rPr>
         <w:lastRenderedPageBreak/>
         <w:drawing>
-          <wp:inline distT="0" distB="0" distL="0" distR="0" wp14:anchorId="68C10743" wp14:editId="72942552">
+          <wp:inline distT="0" distB="0" distL="0" distR="0" wp14:anchorId="089359D3" wp14:editId="17E9972C">
             <wp:extent cx="5731510" cy="3509645"/>
             <wp:effectExtent l="0" t="0" r="2540" b="0"/>
             <wp:docPr id="9" name="Picture 9"/>
@@ -989,14 +1205,14 @@
     <w:p>
       <w:pPr>
         <w:rPr>
-          <w:sz w:val="28"/>
-          <w:szCs w:val="28"/>
-        </w:rPr>
-      </w:pPr>
-      <w:r>
-        <w:rPr>
-          <w:sz w:val="28"/>
-          <w:szCs w:val="28"/>
+          <w:sz w:val="32"/>
+          <w:szCs w:val="32"/>
+        </w:rPr>
+      </w:pPr>
+      <w:r>
+        <w:rPr>
+          <w:sz w:val="32"/>
+          <w:szCs w:val="32"/>
         </w:rPr>
         <w:t>3.Перевірю правильність виконання двох скриптів.</w:t>
       </w:r>
@@ -1004,19 +1220,20 @@
     <w:p>
       <w:pPr>
         <w:rPr>
-          <w:sz w:val="28"/>
-          <w:szCs w:val="28"/>
-          <w:lang w:val="en-US"/>
-        </w:rPr>
-      </w:pPr>
-      <w:r>
-        <w:rPr>
-          <w:sz w:val="28"/>
-          <w:szCs w:val="28"/>
+          <w:sz w:val="32"/>
+          <w:szCs w:val="32"/>
+          <w:lang w:val="en-US"/>
+        </w:rPr>
+      </w:pPr>
+      <w:r>
+        <w:rPr>
+          <w:noProof/>
+          <w:sz w:val="32"/>
+          <w:szCs w:val="32"/>
           <w:lang w:val="en-US"/>
         </w:rPr>
         <w:drawing>
-          <wp:inline distT="0" distB="0" distL="0" distR="0" wp14:anchorId="67ED2163" wp14:editId="5CAB8AE2">
+          <wp:inline distT="0" distB="0" distL="0" distR="0" wp14:anchorId="77594132" wp14:editId="36272465">
             <wp:extent cx="3010161" cy="1455546"/>
             <wp:effectExtent l="0" t="0" r="0" b="0"/>
             <wp:docPr id="6" name="Picture 6"/>
@@ -1055,19 +1272,20 @@
     <w:p>
       <w:pPr>
         <w:rPr>
-          <w:sz w:val="28"/>
-          <w:szCs w:val="28"/>
-          <w:lang w:val="en-US"/>
-        </w:rPr>
-      </w:pPr>
-      <w:r>
-        <w:rPr>
-          <w:sz w:val="28"/>
-          <w:szCs w:val="28"/>
+          <w:sz w:val="32"/>
+          <w:szCs w:val="32"/>
+          <w:lang w:val="en-US"/>
+        </w:rPr>
+      </w:pPr>
+      <w:r>
+        <w:rPr>
+          <w:noProof/>
+          <w:sz w:val="32"/>
+          <w:szCs w:val="32"/>
           <w:lang w:val="en-US"/>
         </w:rPr>
         <w:drawing>
-          <wp:inline distT="0" distB="0" distL="0" distR="0" wp14:anchorId="14F12B65" wp14:editId="285B8C50">
+          <wp:inline distT="0" distB="0" distL="0" distR="0" wp14:anchorId="16AC1747" wp14:editId="6305B770">
             <wp:extent cx="5410669" cy="1143099"/>
             <wp:effectExtent l="0" t="0" r="0" b="0"/>
             <wp:docPr id="7" name="Picture 7"/>
@@ -1106,14 +1324,14 @@
     <w:p>
       <w:pPr>
         <w:rPr>
-          <w:sz w:val="28"/>
-          <w:szCs w:val="28"/>
-        </w:rPr>
-      </w:pPr>
-      <w:r>
-        <w:rPr>
-          <w:sz w:val="28"/>
-          <w:szCs w:val="28"/>
+          <w:sz w:val="32"/>
+          <w:szCs w:val="32"/>
+        </w:rPr>
+      </w:pPr>
+      <w:r>
+        <w:rPr>
+          <w:sz w:val="32"/>
+          <w:szCs w:val="32"/>
         </w:rPr>
         <w:t>Функція кодування та декодування працює правильно.</w:t>
       </w:r>
@@ -1121,30 +1339,30 @@
     <w:p>
       <w:pPr>
         <w:rPr>
-          <w:sz w:val="28"/>
-          <w:szCs w:val="28"/>
-        </w:rPr>
-      </w:pPr>
-    </w:p>
-    <w:p>
-      <w:pPr>
-        <w:rPr>
-          <w:sz w:val="28"/>
-          <w:szCs w:val="28"/>
-        </w:rPr>
-      </w:pPr>
-      <w:r>
-        <w:rPr>
-          <w:sz w:val="28"/>
-          <w:szCs w:val="28"/>
+          <w:sz w:val="32"/>
+          <w:szCs w:val="32"/>
+        </w:rPr>
+      </w:pPr>
+    </w:p>
+    <w:p>
+      <w:pPr>
+        <w:rPr>
+          <w:sz w:val="32"/>
+          <w:szCs w:val="32"/>
+        </w:rPr>
+      </w:pPr>
+      <w:r>
+        <w:rPr>
+          <w:sz w:val="32"/>
+          <w:szCs w:val="32"/>
         </w:rPr>
         <w:t>Перевірив на правильність процедуру записавши для перевірки першого юзера(</w:t>
       </w:r>
       <w:proofErr w:type="spellStart"/>
       <w:r>
         <w:rPr>
-          <w:sz w:val="28"/>
-          <w:szCs w:val="28"/>
+          <w:sz w:val="32"/>
+          <w:szCs w:val="32"/>
           <w:lang w:val="en-US"/>
         </w:rPr>
         <w:t>marko</w:t>
@@ -1152,8 +1370,8 @@
       <w:proofErr w:type="spellEnd"/>
       <w:r>
         <w:rPr>
-          <w:sz w:val="28"/>
-          <w:szCs w:val="28"/>
+          <w:sz w:val="32"/>
+          <w:szCs w:val="32"/>
         </w:rPr>
         <w:t>), та отримав всі коментарі за цей період часу.</w:t>
       </w:r>
@@ -1161,17 +1379,19 @@
     <w:p>
       <w:pPr>
         <w:rPr>
-          <w:sz w:val="28"/>
-          <w:szCs w:val="28"/>
-        </w:rPr>
-      </w:pPr>
-      <w:r>
-        <w:rPr>
-          <w:sz w:val="28"/>
-          <w:szCs w:val="28"/>
-        </w:rPr>
+          <w:sz w:val="32"/>
+          <w:szCs w:val="32"/>
+        </w:rPr>
+      </w:pPr>
+      <w:r>
+        <w:rPr>
+          <w:noProof/>
+          <w:sz w:val="32"/>
+          <w:szCs w:val="32"/>
+        </w:rPr>
+        <w:lastRenderedPageBreak/>
         <w:drawing>
-          <wp:inline distT="0" distB="0" distL="0" distR="0" wp14:anchorId="78A590B0" wp14:editId="27EDAEC3">
+          <wp:inline distT="0" distB="0" distL="0" distR="0" wp14:anchorId="6D5B29D0" wp14:editId="5D600081">
             <wp:extent cx="4092295" cy="487722"/>
             <wp:effectExtent l="0" t="0" r="3810" b="7620"/>
             <wp:docPr id="11" name="Picture 11"/>
@@ -1210,18 +1430,18 @@
     <w:p>
       <w:pPr>
         <w:rPr>
-          <w:sz w:val="28"/>
-          <w:szCs w:val="28"/>
-        </w:rPr>
-      </w:pPr>
-      <w:r>
-        <w:rPr>
-          <w:sz w:val="28"/>
-          <w:szCs w:val="28"/>
-        </w:rPr>
-        <w:lastRenderedPageBreak/>
+          <w:sz w:val="32"/>
+          <w:szCs w:val="32"/>
+        </w:rPr>
+      </w:pPr>
+      <w:r>
+        <w:rPr>
+          <w:noProof/>
+          <w:sz w:val="32"/>
+          <w:szCs w:val="32"/>
+        </w:rPr>
         <w:drawing>
-          <wp:inline distT="0" distB="0" distL="0" distR="0" wp14:anchorId="7C1FEA71" wp14:editId="01AB7781">
+          <wp:inline distT="0" distB="0" distL="0" distR="0" wp14:anchorId="47003D17" wp14:editId="6F34683B">
             <wp:extent cx="1638442" cy="655377"/>
             <wp:effectExtent l="0" t="0" r="0" b="0"/>
             <wp:docPr id="12" name="Picture 12"/>
@@ -1260,22 +1480,28 @@
     <w:p>
       <w:pPr>
         <w:rPr>
-          <w:sz w:val="28"/>
-          <w:szCs w:val="28"/>
-          <w:lang w:val="en-US"/>
-        </w:rPr>
-      </w:pPr>
-      <w:r>
-        <w:rPr>
-          <w:sz w:val="28"/>
-          <w:szCs w:val="28"/>
-        </w:rPr>
-        <w:t>Функія працює правильно</w:t>
-      </w:r>
-      <w:r>
-        <w:rPr>
-          <w:sz w:val="28"/>
-          <w:szCs w:val="28"/>
+          <w:sz w:val="32"/>
+          <w:szCs w:val="32"/>
+        </w:rPr>
+      </w:pPr>
+      <w:r>
+        <w:rPr>
+          <w:sz w:val="32"/>
+          <w:szCs w:val="32"/>
+        </w:rPr>
+        <w:t>Процедура</w:t>
+      </w:r>
+      <w:r>
+        <w:rPr>
+          <w:sz w:val="32"/>
+          <w:szCs w:val="32"/>
+        </w:rPr>
+        <w:t xml:space="preserve"> працює правильно</w:t>
+      </w:r>
+      <w:r>
+        <w:rPr>
+          <w:sz w:val="32"/>
+          <w:szCs w:val="32"/>
           <w:lang w:val="en-US"/>
         </w:rPr>
         <w:t>.</w:t>
@@ -1285,28 +1511,33 @@
       <w:pPr>
         <w:rPr>
           <w:noProof/>
-        </w:rPr>
-      </w:pPr>
-      <w:r>
-        <w:rPr>
-          <w:sz w:val="28"/>
-          <w:szCs w:val="28"/>
+          <w:sz w:val="32"/>
+          <w:szCs w:val="32"/>
+        </w:rPr>
+      </w:pPr>
+      <w:r>
+        <w:rPr>
+          <w:sz w:val="32"/>
+          <w:szCs w:val="32"/>
         </w:rPr>
         <w:t>Для детальної перевірки додав у процедуру поле винекнення дати коментарів</w:t>
       </w:r>
       <w:r>
         <w:rPr>
           <w:noProof/>
+          <w:sz w:val="32"/>
+          <w:szCs w:val="32"/>
         </w:rPr>
         <w:t xml:space="preserve"> </w:t>
       </w:r>
       <w:r>
         <w:rPr>
-          <w:sz w:val="28"/>
-          <w:szCs w:val="28"/>
+          <w:noProof/>
+          <w:sz w:val="32"/>
+          <w:szCs w:val="32"/>
         </w:rPr>
         <w:drawing>
-          <wp:inline distT="0" distB="0" distL="0" distR="0" wp14:anchorId="2FB87E38" wp14:editId="54013034">
+          <wp:inline distT="0" distB="0" distL="0" distR="0" wp14:anchorId="488F8736" wp14:editId="4542EC1F">
             <wp:extent cx="5731510" cy="609600"/>
             <wp:effectExtent l="0" t="0" r="2540" b="0"/>
             <wp:docPr id="13" name="Picture 13"/>
@@ -1346,15 +1577,15 @@
       <w:pPr>
         <w:rPr>
           <w:noProof/>
-          <w:sz w:val="28"/>
-          <w:szCs w:val="28"/>
+          <w:sz w:val="32"/>
+          <w:szCs w:val="32"/>
         </w:rPr>
       </w:pPr>
       <w:r>
         <w:rPr>
           <w:noProof/>
-          <w:sz w:val="28"/>
-          <w:szCs w:val="28"/>
+          <w:sz w:val="32"/>
+          <w:szCs w:val="32"/>
         </w:rPr>
         <w:t>Та оновив її.</w:t>
       </w:r>
@@ -1363,24 +1594,24 @@
       <w:pPr>
         <w:rPr>
           <w:noProof/>
-          <w:sz w:val="28"/>
-          <w:szCs w:val="28"/>
+          <w:sz w:val="32"/>
+          <w:szCs w:val="32"/>
           <w:lang w:val="en-US"/>
         </w:rPr>
       </w:pPr>
       <w:r>
         <w:rPr>
           <w:noProof/>
-          <w:sz w:val="28"/>
-          <w:szCs w:val="28"/>
+          <w:sz w:val="32"/>
+          <w:szCs w:val="32"/>
         </w:rPr>
         <w:t xml:space="preserve">Запустивши код та порівнявши з таблицею </w:t>
       </w:r>
       <w:r>
         <w:rPr>
           <w:noProof/>
-          <w:sz w:val="28"/>
-          <w:szCs w:val="28"/>
+          <w:sz w:val="32"/>
+          <w:szCs w:val="32"/>
           <w:lang w:val="en-US"/>
         </w:rPr>
         <w:t>comments</w:t>
@@ -1388,8 +1619,8 @@
       <w:r>
         <w:rPr>
           <w:noProof/>
-          <w:sz w:val="28"/>
-          <w:szCs w:val="28"/>
+          <w:sz w:val="32"/>
+          <w:szCs w:val="32"/>
         </w:rPr>
         <w:t>, бачимо що дані повернуті правильно.</w:t>
       </w:r>
@@ -1397,19 +1628,20 @@
     <w:p>
       <w:pPr>
         <w:rPr>
-          <w:sz w:val="28"/>
-          <w:szCs w:val="28"/>
-          <w:lang w:val="en-US"/>
-        </w:rPr>
-      </w:pPr>
-      <w:r>
-        <w:rPr>
-          <w:sz w:val="28"/>
-          <w:szCs w:val="28"/>
+          <w:sz w:val="32"/>
+          <w:szCs w:val="32"/>
+          <w:lang w:val="en-US"/>
+        </w:rPr>
+      </w:pPr>
+      <w:r>
+        <w:rPr>
+          <w:noProof/>
+          <w:sz w:val="32"/>
+          <w:szCs w:val="32"/>
           <w:lang w:val="en-US"/>
         </w:rPr>
         <w:drawing>
-          <wp:inline distT="0" distB="0" distL="0" distR="0" wp14:anchorId="3908E366" wp14:editId="5718AB72">
+          <wp:inline distT="0" distB="0" distL="0" distR="0" wp14:anchorId="3369425F" wp14:editId="6823F992">
             <wp:extent cx="3071126" cy="1455546"/>
             <wp:effectExtent l="0" t="0" r="0" b="0"/>
             <wp:docPr id="14" name="Picture 14"/>
@@ -1448,19 +1680,20 @@
     <w:p>
       <w:pPr>
         <w:rPr>
-          <w:sz w:val="28"/>
-          <w:szCs w:val="28"/>
-          <w:lang w:val="en-US"/>
-        </w:rPr>
-      </w:pPr>
-      <w:r>
-        <w:rPr>
-          <w:sz w:val="28"/>
-          <w:szCs w:val="28"/>
+          <w:sz w:val="32"/>
+          <w:szCs w:val="32"/>
+          <w:lang w:val="en-US"/>
+        </w:rPr>
+      </w:pPr>
+      <w:r>
+        <w:rPr>
+          <w:noProof/>
+          <w:sz w:val="32"/>
+          <w:szCs w:val="32"/>
           <w:lang w:val="en-US"/>
         </w:rPr>
         <w:drawing>
-          <wp:inline distT="0" distB="0" distL="0" distR="0" wp14:anchorId="5C55B107" wp14:editId="354CC5D1">
+          <wp:inline distT="0" distB="0" distL="0" distR="0" wp14:anchorId="472A45AF" wp14:editId="3BC016C7">
             <wp:extent cx="2293819" cy="510584"/>
             <wp:effectExtent l="0" t="0" r="0" b="3810"/>
             <wp:docPr id="15" name="Picture 15"/>
@@ -1499,43 +1732,35 @@
     <w:p>
       <w:pPr>
         <w:rPr>
-          <w:sz w:val="28"/>
-          <w:szCs w:val="28"/>
-        </w:rPr>
-      </w:pPr>
-      <w:r>
-        <w:rPr>
-          <w:sz w:val="28"/>
-          <w:szCs w:val="28"/>
-        </w:rPr>
-        <w:t>При виклику некоректного тер</w:t>
-      </w:r>
-      <w:bookmarkStart w:id="0" w:name="_GoBack"/>
-      <w:bookmarkEnd w:id="0"/>
-      <w:r>
-        <w:rPr>
-          <w:sz w:val="28"/>
-          <w:szCs w:val="28"/>
-        </w:rPr>
-        <w:t>міну виводится помилка</w:t>
-      </w:r>
-    </w:p>
-    <w:p>
-      <w:pPr>
-        <w:rPr>
-          <w:sz w:val="28"/>
-          <w:szCs w:val="28"/>
-          <w:lang w:val="en-US"/>
-        </w:rPr>
-      </w:pPr>
-      <w:r>
-        <w:rPr>
-          <w:sz w:val="28"/>
-          <w:szCs w:val="28"/>
+          <w:sz w:val="32"/>
+          <w:szCs w:val="32"/>
+        </w:rPr>
+      </w:pPr>
+      <w:r>
+        <w:rPr>
+          <w:sz w:val="32"/>
+          <w:szCs w:val="32"/>
+        </w:rPr>
+        <w:t>При виклику некоректного терміну виводится помилка</w:t>
+      </w:r>
+    </w:p>
+    <w:p>
+      <w:pPr>
+        <w:rPr>
+          <w:sz w:val="32"/>
+          <w:szCs w:val="32"/>
+          <w:lang w:val="en-US"/>
+        </w:rPr>
+      </w:pPr>
+      <w:r>
+        <w:rPr>
+          <w:noProof/>
+          <w:sz w:val="32"/>
+          <w:szCs w:val="32"/>
           <w:lang w:val="en-US"/>
         </w:rPr>
         <w:drawing>
-          <wp:inline distT="0" distB="0" distL="0" distR="0" wp14:anchorId="23BEA2EF" wp14:editId="5CF351FF">
+          <wp:inline distT="0" distB="0" distL="0" distR="0" wp14:anchorId="53369FB7" wp14:editId="719A1DFF">
             <wp:extent cx="3162574" cy="152413"/>
             <wp:effectExtent l="0" t="0" r="0" b="0"/>
             <wp:docPr id="16" name="Picture 16"/>
@@ -1574,19 +1799,20 @@
     <w:p>
       <w:pPr>
         <w:rPr>
-          <w:sz w:val="28"/>
-          <w:szCs w:val="28"/>
-          <w:lang w:val="en-US"/>
-        </w:rPr>
-      </w:pPr>
-      <w:r>
-        <w:rPr>
-          <w:sz w:val="28"/>
-          <w:szCs w:val="28"/>
+          <w:sz w:val="32"/>
+          <w:szCs w:val="32"/>
+          <w:lang w:val="en-US"/>
+        </w:rPr>
+      </w:pPr>
+      <w:r>
+        <w:rPr>
+          <w:noProof/>
+          <w:sz w:val="32"/>
+          <w:szCs w:val="32"/>
           <w:lang w:val="en-US"/>
         </w:rPr>
         <w:drawing>
-          <wp:inline distT="0" distB="0" distL="0" distR="0" wp14:anchorId="675B4DD6" wp14:editId="2C87B89F">
+          <wp:inline distT="0" distB="0" distL="0" distR="0" wp14:anchorId="407DBCC4" wp14:editId="32BF923B">
             <wp:extent cx="937341" cy="365792"/>
             <wp:effectExtent l="0" t="0" r="0" b="0"/>
             <wp:docPr id="17" name="Picture 17"/>
@@ -1632,28 +1858,32 @@
       </w:pPr>
       <w:r>
         <w:rPr>
+          <w:sz w:val="32"/>
+          <w:szCs w:val="32"/>
+        </w:rPr>
+        <w:t>Висновок</w:t>
+      </w:r>
+      <w:r>
+        <w:rPr>
+          <w:sz w:val="32"/>
+          <w:szCs w:val="32"/>
+          <w:lang w:val="en-US"/>
+        </w:rPr>
+        <w:t>:</w:t>
+      </w:r>
+      <w:r>
+        <w:rPr>
+          <w:sz w:val="32"/>
+          <w:szCs w:val="32"/>
+        </w:rPr>
+        <w:t xml:space="preserve"> на цій лабораторній роботі я навчився розробляти та використовувати збережені процедури і функці</w:t>
+      </w:r>
+      <w:r>
+        <w:rPr>
           <w:sz w:val="28"/>
           <w:szCs w:val="28"/>
         </w:rPr>
-        <w:t>Висновок</w:t>
-      </w:r>
-      <w:r>
-        <w:rPr>
-          <w:sz w:val="28"/>
-          <w:szCs w:val="28"/>
-          <w:lang w:val="en-US"/>
-        </w:rPr>
-        <w:t>:</w:t>
-      </w:r>
-      <w:r>
-        <w:t xml:space="preserve"> </w:t>
-      </w:r>
-      <w:r>
-        <w:rPr>
-          <w:sz w:val="28"/>
-          <w:szCs w:val="28"/>
-        </w:rPr>
-        <w:t>на цій лабораторній роботі я навчився розробляти та використовувати збережені процедури і функції у СУБД MySQL.</w:t>
+        <w:t>ї у СУБД MySQL.</w:t>
       </w:r>
     </w:p>
     <w:sectPr>
@@ -1789,6 +2019,7 @@
     <w:lsdException w:name="HTML Sample" w:semiHidden="1" w:unhideWhenUsed="1"/>
     <w:lsdException w:name="HTML Typewriter" w:semiHidden="1" w:unhideWhenUsed="1"/>
     <w:lsdException w:name="HTML Variable" w:semiHidden="1" w:unhideWhenUsed="1"/>
+    <w:lsdException w:name="Normal Table" w:semiHidden="1" w:unhideWhenUsed="1"/>
     <w:lsdException w:name="annotation subject" w:semiHidden="1" w:unhideWhenUsed="1"/>
     <w:lsdException w:name="No List" w:semiHidden="1" w:unhideWhenUsed="1"/>
     <w:lsdException w:name="Outline List 1" w:semiHidden="1" w:unhideWhenUsed="1"/>
@@ -1834,9 +2065,11 @@
     <w:lsdException w:name="Table Subtle 1" w:semiHidden="1" w:unhideWhenUsed="1"/>
     <w:lsdException w:name="Table Subtle 2" w:semiHidden="1" w:unhideWhenUsed="1"/>
     <w:lsdException w:name="Table Web 1" w:semiHidden="1" w:unhideWhenUsed="1"/>
+    <w:lsdException w:name="Table Web 2" w:semiHidden="1" w:unhideWhenUsed="1"/>
     <w:lsdException w:name="Table Web 3" w:semiHidden="1" w:unhideWhenUsed="1"/>
     <w:lsdException w:name="Balloon Text" w:semiHidden="1" w:unhideWhenUsed="1"/>
     <w:lsdException w:name="Table Grid" w:uiPriority="39"/>
+    <w:lsdException w:name="Table Theme" w:semiHidden="1" w:unhideWhenUsed="1"/>
     <w:lsdException w:name="Placeholder Text" w:semiHidden="1"/>
     <w:lsdException w:name="No Spacing" w:uiPriority="1" w:qFormat="1"/>
     <w:lsdException w:name="Light Shading" w:uiPriority="60"/>

</xml_diff>